<commit_message>
Day 19 (25/11): Window Functions - ROW_NUMBER, RANK, DENSE_RANK
</commit_message>
<xml_diff>
--- a/Day-19/Day-19.docx
+++ b/Day-19/Day-19.docx
@@ -20,7 +20,7 @@
           <w:b/>
           <w:bCs/>
         </w:rPr>
-        <w:t>Day 18 | 21-Days SQL Challenge by Indian Data Club</w:t>
+        <w:t>Day 19 | 21-Days SQL Challenge by Indian Data Club</w:t>
       </w:r>
     </w:p>
     <w:p>
@@ -41,13 +41,13 @@
           <w:b/>
           <w:bCs/>
         </w:rPr>
-        <w:t>UNION and UNION ALL</w:t>
-      </w:r>
-      <w:r>
-        <w:rPr>
-          <w:rFonts w:ascii="Segoe UI Emoji" w:hAnsi="Segoe UI Emoji" w:cs="Segoe UI Emoji"/>
-        </w:rPr>
-        <w:t xml:space="preserve"> — the SQL commands that help combine results from multiple queries into a single dataset 🔗</w:t>
+        <w:t>Window Functions — ROW_NUMBER(), RANK(), and DENSE_RANK()</w:t>
+      </w:r>
+      <w:r>
+        <w:rPr>
+          <w:rFonts w:ascii="Segoe UI Emoji" w:hAnsi="Segoe UI Emoji" w:cs="Segoe UI Emoji"/>
+        </w:rPr>
+        <w:t xml:space="preserve"> — the powerhouse tools in SQL that let us perform calculations across rows without grouping or losing data 🔢</w:t>
       </w:r>
     </w:p>
     <w:p>
@@ -67,7 +67,7 @@
           <w:rFonts w:ascii="Segoe UI Emoji" w:hAnsi="Segoe UI Emoji" w:cs="Segoe UI Emoji"/>
         </w:rPr>
         <w:br/>
-        <w:t xml:space="preserve">✔️ Merge datasets using </w:t>
+        <w:t xml:space="preserve">✔️ Use </w:t>
       </w:r>
       <w:r>
         <w:rPr>
@@ -75,13 +75,20 @@
           <w:b/>
           <w:bCs/>
         </w:rPr>
-        <w:t>UNION</w:t>
-      </w:r>
-      <w:r>
-        <w:rPr>
-          <w:rFonts w:ascii="Segoe UI Emoji" w:hAnsi="Segoe UI Emoji" w:cs="Segoe UI Emoji"/>
-        </w:rPr>
-        <w:t xml:space="preserve"> and </w:t>
+        <w:t>ROW_NUMBER()</w:t>
+      </w:r>
+      <w:r>
+        <w:rPr>
+          <w:rFonts w:ascii="Segoe UI Emoji" w:hAnsi="Segoe UI Emoji" w:cs="Segoe UI Emoji"/>
+        </w:rPr>
+        <w:t xml:space="preserve"> to assign unique sequential numbers to rows</w:t>
+      </w:r>
+      <w:r>
+        <w:rPr>
+          <w:rFonts w:ascii="Segoe UI Emoji" w:hAnsi="Segoe UI Emoji" w:cs="Segoe UI Emoji"/>
+        </w:rPr>
+        <w:br/>
+        <w:t xml:space="preserve">✔️ Apply </w:t>
       </w:r>
       <w:r>
         <w:rPr>
@@ -89,14 +96,13 @@
           <w:b/>
           <w:bCs/>
         </w:rPr>
-        <w:t>UNION ALL</w:t>
-      </w:r>
-      <w:r>
-        <w:rPr>
-          <w:rFonts w:ascii="Segoe UI Emoji" w:hAnsi="Segoe UI Emoji" w:cs="Segoe UI Emoji"/>
-        </w:rPr>
-        <w:br/>
-        <w:t xml:space="preserve">✔️ Identify when to use </w:t>
+        <w:t>RANK()</w:t>
+      </w:r>
+      <w:r>
+        <w:rPr>
+          <w:rFonts w:ascii="Segoe UI Emoji" w:hAnsi="Segoe UI Emoji" w:cs="Segoe UI Emoji"/>
+        </w:rPr>
+        <w:t xml:space="preserve"> and </w:t>
       </w:r>
       <w:r>
         <w:rPr>
@@ -104,13 +110,20 @@
           <w:b/>
           <w:bCs/>
         </w:rPr>
-        <w:t>UNION (unique results)</w:t>
-      </w:r>
-      <w:r>
-        <w:rPr>
-          <w:rFonts w:ascii="Segoe UI Emoji" w:hAnsi="Segoe UI Emoji" w:cs="Segoe UI Emoji"/>
-        </w:rPr>
-        <w:t xml:space="preserve"> vs </w:t>
+        <w:t>DENSE_RANK()</w:t>
+      </w:r>
+      <w:r>
+        <w:rPr>
+          <w:rFonts w:ascii="Segoe UI Emoji" w:hAnsi="Segoe UI Emoji" w:cs="Segoe UI Emoji"/>
+        </w:rPr>
+        <w:t xml:space="preserve"> to handle ties differently</w:t>
+      </w:r>
+      <w:r>
+        <w:rPr>
+          <w:rFonts w:ascii="Segoe UI Emoji" w:hAnsi="Segoe UI Emoji" w:cs="Segoe UI Emoji"/>
+        </w:rPr>
+        <w:br/>
+        <w:t xml:space="preserve">✔️ Partition data using </w:t>
       </w:r>
       <w:r>
         <w:rPr>
@@ -118,21 +131,27 @@
           <w:b/>
           <w:bCs/>
         </w:rPr>
-        <w:t>UNION ALL (retain duplicates)</w:t>
+        <w:t>PARTITION BY</w:t>
+      </w:r>
+      <w:r>
+        <w:rPr>
+          <w:rFonts w:ascii="Segoe UI Emoji" w:hAnsi="Segoe UI Emoji" w:cs="Segoe UI Emoji"/>
+        </w:rPr>
+        <w:t xml:space="preserve"> for grouped ranking</w:t>
       </w:r>
       <w:r>
         <w:rPr>
           <w:rFonts w:ascii="Segoe UI Emoji" w:hAnsi="Segoe UI Emoji" w:cs="Segoe UI Emoji"/>
         </w:rPr>
         <w:br/>
-        <w:t>✔️ Ensure matching columns and compatible data types in combined queries</w:t>
+        <w:t>✔️ Filter ranked data using subqueries</w:t>
       </w:r>
       <w:r>
         <w:rPr>
           <w:rFonts w:ascii="Segoe UI Emoji" w:hAnsi="Segoe UI Emoji" w:cs="Segoe UI Emoji"/>
         </w:rPr>
         <w:br/>
-        <w:t xml:space="preserve">✔️ Use </w:t>
+        <w:t xml:space="preserve">✔️ Understand how </w:t>
       </w:r>
       <w:r>
         <w:rPr>
@@ -140,20 +159,13 @@
           <w:b/>
           <w:bCs/>
         </w:rPr>
-        <w:t>literals</w:t>
-      </w:r>
-      <w:r>
-        <w:rPr>
-          <w:rFonts w:ascii="Segoe UI Emoji" w:hAnsi="Segoe UI Emoji" w:cs="Segoe UI Emoji"/>
-        </w:rPr>
-        <w:t xml:space="preserve"> to identify the source of each record (e.g., 'Patient' or 'Staff')</w:t>
-      </w:r>
-      <w:r>
-        <w:rPr>
-          <w:rFonts w:ascii="Segoe UI Emoji" w:hAnsi="Segoe UI Emoji" w:cs="Segoe UI Emoji"/>
-        </w:rPr>
-        <w:br/>
-        <w:t xml:space="preserve">✔️ Apply </w:t>
+        <w:t>OVER(ORDER BY)</w:t>
+      </w:r>
+      <w:r>
+        <w:rPr>
+          <w:rFonts w:ascii="Segoe UI Emoji" w:hAnsi="Segoe UI Emoji" w:cs="Segoe UI Emoji"/>
+        </w:rPr>
+        <w:t xml:space="preserve"> differs from the final </w:t>
       </w:r>
       <w:r>
         <w:rPr>
@@ -167,7 +179,7 @@
         <w:rPr>
           <w:rFonts w:ascii="Segoe UI Emoji" w:hAnsi="Segoe UI Emoji" w:cs="Segoe UI Emoji"/>
         </w:rPr>
-        <w:t xml:space="preserve"> correctly to the final combined result</w:t>
+        <w:t xml:space="preserve"> in queries</w:t>
       </w:r>
     </w:p>
     <w:p>
@@ -188,117 +200,219 @@
           <w:b/>
           <w:bCs/>
         </w:rPr>
-        <w:t>Day 18 Challenge Question:</w:t>
+        <w:t>Day 19 Challenge Question:</w:t>
       </w:r>
       <w:r>
         <w:rPr>
           <w:rFonts w:ascii="Segoe UI Emoji" w:hAnsi="Segoe UI Emoji" w:cs="Segoe UI Emoji"/>
         </w:rPr>
         <w:br/>
-        <w:t>Create a comprehensive personnel and patient list showing:</w:t>
+        <w:t>For each service, rank the weeks by patient satisfaction score (highest first).</w:t>
+      </w:r>
+      <w:r>
+        <w:rPr>
+          <w:rFonts w:ascii="Segoe UI Emoji" w:hAnsi="Segoe UI Emoji" w:cs="Segoe UI Emoji"/>
+        </w:rPr>
+        <w:br/>
+        <w:t>Display: service, week, patient_satisfaction, patients_admitted, and the rank.</w:t>
+      </w:r>
+      <w:r>
+        <w:rPr>
+          <w:rFonts w:ascii="Segoe UI Emoji" w:hAnsi="Segoe UI Emoji" w:cs="Segoe UI Emoji"/>
+        </w:rPr>
+        <w:br/>
+        <w:t xml:space="preserve">Include only the </w:t>
+      </w:r>
+      <w:r>
+        <w:rPr>
+          <w:rFonts w:ascii="Segoe UI Emoji" w:hAnsi="Segoe UI Emoji" w:cs="Segoe UI Emoji"/>
+          <w:b/>
+          <w:bCs/>
+        </w:rPr>
+        <w:t>top 3 weeks per service</w:t>
+      </w:r>
+      <w:r>
+        <w:rPr>
+          <w:rFonts w:ascii="Segoe UI Emoji" w:hAnsi="Segoe UI Emoji" w:cs="Segoe UI Emoji"/>
+        </w:rPr>
+        <w:t>.</w:t>
       </w:r>
     </w:p>
     <w:p>
       <w:pPr>
-        <w:numPr>
-          <w:ilvl w:val="0"/>
-          <w:numId w:val="4"/>
-        </w:numPr>
-        <w:rPr>
-          <w:rFonts w:ascii="Segoe UI Emoji" w:hAnsi="Segoe UI Emoji" w:cs="Segoe UI Emoji"/>
-        </w:rPr>
-      </w:pPr>
-      <w:r>
-        <w:rPr>
-          <w:rFonts w:ascii="Segoe UI Emoji" w:hAnsi="Segoe UI Emoji" w:cs="Segoe UI Emoji"/>
-        </w:rPr>
-        <w:t>Identifier (</w:t>
-      </w:r>
-      <w:proofErr w:type="spellStart"/>
-      <w:r>
-        <w:rPr>
-          <w:rFonts w:ascii="Segoe UI Emoji" w:hAnsi="Segoe UI Emoji" w:cs="Segoe UI Emoji"/>
-        </w:rPr>
-        <w:t>patient_id</w:t>
-      </w:r>
-      <w:proofErr w:type="spellEnd"/>
-      <w:r>
-        <w:rPr>
-          <w:rFonts w:ascii="Segoe UI Emoji" w:hAnsi="Segoe UI Emoji" w:cs="Segoe UI Emoji"/>
-        </w:rPr>
-        <w:t xml:space="preserve"> or </w:t>
-      </w:r>
-      <w:proofErr w:type="spellStart"/>
-      <w:r>
-        <w:rPr>
-          <w:rFonts w:ascii="Segoe UI Emoji" w:hAnsi="Segoe UI Emoji" w:cs="Segoe UI Emoji"/>
-        </w:rPr>
-        <w:t>staff_id</w:t>
-      </w:r>
-      <w:proofErr w:type="spellEnd"/>
-      <w:r>
-        <w:rPr>
-          <w:rFonts w:ascii="Segoe UI Emoji" w:hAnsi="Segoe UI Emoji" w:cs="Segoe UI Emoji"/>
-        </w:rPr>
-        <w:t>)</w:t>
+        <w:rPr>
+          <w:rFonts w:ascii="Segoe UI Emoji" w:hAnsi="Segoe UI Emoji" w:cs="Segoe UI Emoji"/>
+        </w:rPr>
+      </w:pPr>
+      <w:r>
+        <w:rPr>
+          <w:rFonts w:ascii="Segoe UI Emoji" w:hAnsi="Segoe UI Emoji" w:cs="Segoe UI Emoji"/>
+        </w:rPr>
+        <w:t xml:space="preserve">🧠 </w:t>
+      </w:r>
+      <w:r>
+        <w:rPr>
+          <w:rFonts w:ascii="Segoe UI Emoji" w:hAnsi="Segoe UI Emoji" w:cs="Segoe UI Emoji"/>
+          <w:b/>
+          <w:bCs/>
+        </w:rPr>
+        <w:t>SQL Query Used:</w:t>
       </w:r>
     </w:p>
     <w:p>
       <w:pPr>
-        <w:numPr>
-          <w:ilvl w:val="0"/>
-          <w:numId w:val="4"/>
-        </w:numPr>
-        <w:rPr>
-          <w:rFonts w:ascii="Segoe UI Emoji" w:hAnsi="Segoe UI Emoji" w:cs="Segoe UI Emoji"/>
-        </w:rPr>
-      </w:pPr>
-      <w:r>
-        <w:rPr>
-          <w:rFonts w:ascii="Segoe UI Emoji" w:hAnsi="Segoe UI Emoji" w:cs="Segoe UI Emoji"/>
-        </w:rPr>
-        <w:t>Full name</w:t>
+        <w:rPr>
+          <w:rFonts w:ascii="Segoe UI Emoji" w:hAnsi="Segoe UI Emoji" w:cs="Segoe UI Emoji"/>
+        </w:rPr>
+      </w:pPr>
+      <w:r>
+        <w:rPr>
+          <w:rFonts w:ascii="Segoe UI Emoji" w:hAnsi="Segoe UI Emoji" w:cs="Segoe UI Emoji"/>
+        </w:rPr>
+        <w:t>SELECT *</w:t>
       </w:r>
     </w:p>
     <w:p>
       <w:pPr>
-        <w:numPr>
-          <w:ilvl w:val="0"/>
-          <w:numId w:val="4"/>
-        </w:numPr>
-        <w:rPr>
-          <w:rFonts w:ascii="Segoe UI Emoji" w:hAnsi="Segoe UI Emoji" w:cs="Segoe UI Emoji"/>
-        </w:rPr>
-      </w:pPr>
-      <w:r>
-        <w:rPr>
-          <w:rFonts w:ascii="Segoe UI Emoji" w:hAnsi="Segoe UI Emoji" w:cs="Segoe UI Emoji"/>
-        </w:rPr>
-        <w:t>Type ('Patient' or 'Staff')</w:t>
+        <w:rPr>
+          <w:rFonts w:ascii="Segoe UI Emoji" w:hAnsi="Segoe UI Emoji" w:cs="Segoe UI Emoji"/>
+        </w:rPr>
+      </w:pPr>
+      <w:r>
+        <w:rPr>
+          <w:rFonts w:ascii="Segoe UI Emoji" w:hAnsi="Segoe UI Emoji" w:cs="Segoe UI Emoji"/>
+        </w:rPr>
+        <w:t>FROM (</w:t>
       </w:r>
     </w:p>
     <w:p>
       <w:pPr>
-        <w:numPr>
-          <w:ilvl w:val="0"/>
-          <w:numId w:val="4"/>
-        </w:numPr>
-        <w:rPr>
-          <w:rFonts w:ascii="Segoe UI Emoji" w:hAnsi="Segoe UI Emoji" w:cs="Segoe UI Emoji"/>
-        </w:rPr>
-      </w:pPr>
-      <w:r>
-        <w:rPr>
-          <w:rFonts w:ascii="Segoe UI Emoji" w:hAnsi="Segoe UI Emoji" w:cs="Segoe UI Emoji"/>
-        </w:rPr>
-        <w:t>Associated service</w:t>
-      </w:r>
-      <w:r>
-        <w:rPr>
-          <w:rFonts w:ascii="Segoe UI Emoji" w:hAnsi="Segoe UI Emoji" w:cs="Segoe UI Emoji"/>
-        </w:rPr>
-        <w:br/>
-        <w:t xml:space="preserve">Include only those in </w:t>
+        <w:rPr>
+          <w:rFonts w:ascii="Segoe UI Emoji" w:hAnsi="Segoe UI Emoji" w:cs="Segoe UI Emoji"/>
+        </w:rPr>
+      </w:pPr>
+      <w:r>
+        <w:rPr>
+          <w:rFonts w:ascii="Segoe UI Emoji" w:hAnsi="Segoe UI Emoji" w:cs="Segoe UI Emoji"/>
+        </w:rPr>
+        <w:t xml:space="preserve">    SELECT </w:t>
+      </w:r>
+    </w:p>
+    <w:p>
+      <w:pPr>
+        <w:rPr>
+          <w:rFonts w:ascii="Segoe UI Emoji" w:hAnsi="Segoe UI Emoji" w:cs="Segoe UI Emoji"/>
+        </w:rPr>
+      </w:pPr>
+      <w:r>
+        <w:rPr>
+          <w:rFonts w:ascii="Segoe UI Emoji" w:hAnsi="Segoe UI Emoji" w:cs="Segoe UI Emoji"/>
+        </w:rPr>
+        <w:t xml:space="preserve">        service,</w:t>
+      </w:r>
+    </w:p>
+    <w:p>
+      <w:pPr>
+        <w:rPr>
+          <w:rFonts w:ascii="Segoe UI Emoji" w:hAnsi="Segoe UI Emoji" w:cs="Segoe UI Emoji"/>
+        </w:rPr>
+      </w:pPr>
+      <w:r>
+        <w:rPr>
+          <w:rFonts w:ascii="Segoe UI Emoji" w:hAnsi="Segoe UI Emoji" w:cs="Segoe UI Emoji"/>
+        </w:rPr>
+        <w:t xml:space="preserve">        week,</w:t>
+      </w:r>
+    </w:p>
+    <w:p>
+      <w:pPr>
+        <w:rPr>
+          <w:rFonts w:ascii="Segoe UI Emoji" w:hAnsi="Segoe UI Emoji" w:cs="Segoe UI Emoji"/>
+        </w:rPr>
+      </w:pPr>
+      <w:r>
+        <w:rPr>
+          <w:rFonts w:ascii="Segoe UI Emoji" w:hAnsi="Segoe UI Emoji" w:cs="Segoe UI Emoji"/>
+        </w:rPr>
+        <w:t xml:space="preserve">        patient_satisfaction,</w:t>
+      </w:r>
+    </w:p>
+    <w:p>
+      <w:pPr>
+        <w:rPr>
+          <w:rFonts w:ascii="Segoe UI Emoji" w:hAnsi="Segoe UI Emoji" w:cs="Segoe UI Emoji"/>
+        </w:rPr>
+      </w:pPr>
+      <w:r>
+        <w:rPr>
+          <w:rFonts w:ascii="Segoe UI Emoji" w:hAnsi="Segoe UI Emoji" w:cs="Segoe UI Emoji"/>
+        </w:rPr>
+        <w:t xml:space="preserve">        patients_admitted,</w:t>
+      </w:r>
+    </w:p>
+    <w:p>
+      <w:pPr>
+        <w:rPr>
+          <w:rFonts w:ascii="Segoe UI Emoji" w:hAnsi="Segoe UI Emoji" w:cs="Segoe UI Emoji"/>
+        </w:rPr>
+      </w:pPr>
+      <w:r>
+        <w:rPr>
+          <w:rFonts w:ascii="Segoe UI Emoji" w:hAnsi="Segoe UI Emoji" w:cs="Segoe UI Emoji"/>
+        </w:rPr>
+        <w:t xml:space="preserve">        RANK() OVER (PARTITION BY service ORDER BY patient_satisfaction DESC) AS sat_rank</w:t>
+      </w:r>
+    </w:p>
+    <w:p>
+      <w:pPr>
+        <w:rPr>
+          <w:rFonts w:ascii="Segoe UI Emoji" w:hAnsi="Segoe UI Emoji" w:cs="Segoe UI Emoji"/>
+        </w:rPr>
+      </w:pPr>
+      <w:r>
+        <w:rPr>
+          <w:rFonts w:ascii="Segoe UI Emoji" w:hAnsi="Segoe UI Emoji" w:cs="Segoe UI Emoji"/>
+        </w:rPr>
+        <w:t xml:space="preserve">    FROM services_weekly</w:t>
+      </w:r>
+    </w:p>
+    <w:p>
+      <w:pPr>
+        <w:rPr>
+          <w:rFonts w:ascii="Segoe UI Emoji" w:hAnsi="Segoe UI Emoji" w:cs="Segoe UI Emoji"/>
+        </w:rPr>
+      </w:pPr>
+      <w:r>
+        <w:rPr>
+          <w:rFonts w:ascii="Segoe UI Emoji" w:hAnsi="Segoe UI Emoji" w:cs="Segoe UI Emoji"/>
+        </w:rPr>
+        <w:t>) AS satisfaction_ranking</w:t>
+      </w:r>
+    </w:p>
+    <w:p>
+      <w:pPr>
+        <w:rPr>
+          <w:rFonts w:ascii="Segoe UI Emoji" w:hAnsi="Segoe UI Emoji" w:cs="Segoe UI Emoji"/>
+        </w:rPr>
+      </w:pPr>
+      <w:r>
+        <w:rPr>
+          <w:rFonts w:ascii="Segoe UI Emoji" w:hAnsi="Segoe UI Emoji" w:cs="Segoe UI Emoji"/>
+        </w:rPr>
+        <w:t>WHERE sat_rank &lt;= 3;</w:t>
+      </w:r>
+    </w:p>
+    <w:p>
+      <w:pPr>
+        <w:rPr>
+          <w:rFonts w:ascii="Segoe UI Emoji" w:hAnsi="Segoe UI Emoji" w:cs="Segoe UI Emoji"/>
+        </w:rPr>
+      </w:pPr>
+      <w:r>
+        <w:rPr>
+          <w:rFonts w:ascii="Segoe UI Emoji" w:hAnsi="Segoe UI Emoji" w:cs="Segoe UI Emoji"/>
+        </w:rPr>
+        <w:t xml:space="preserve">This challenge helped me understand how </w:t>
       </w:r>
       <w:r>
         <w:rPr>
@@ -306,396 +420,13 @@
           <w:b/>
           <w:bCs/>
         </w:rPr>
-        <w:t>‘surgery’</w:t>
-      </w:r>
-      <w:r>
-        <w:rPr>
-          <w:rFonts w:ascii="Segoe UI Emoji" w:hAnsi="Segoe UI Emoji" w:cs="Segoe UI Emoji"/>
-        </w:rPr>
-        <w:t xml:space="preserve"> or </w:t>
-      </w:r>
-      <w:r>
-        <w:rPr>
-          <w:rFonts w:ascii="Segoe UI Emoji" w:hAnsi="Segoe UI Emoji" w:cs="Segoe UI Emoji"/>
-          <w:b/>
-          <w:bCs/>
-        </w:rPr>
-        <w:t>‘emergency’</w:t>
-      </w:r>
-      <w:r>
-        <w:rPr>
-          <w:rFonts w:ascii="Segoe UI Emoji" w:hAnsi="Segoe UI Emoji" w:cs="Segoe UI Emoji"/>
-        </w:rPr>
-        <w:t xml:space="preserve"> services, ordered by type, service, and name.</w:t>
-      </w:r>
-    </w:p>
-    <w:p>
-      <w:pPr>
-        <w:rPr>
-          <w:rFonts w:ascii="Segoe UI Emoji" w:hAnsi="Segoe UI Emoji" w:cs="Segoe UI Emoji"/>
-        </w:rPr>
-      </w:pPr>
-      <w:r>
-        <w:rPr>
-          <w:rFonts w:ascii="Segoe UI Emoji" w:hAnsi="Segoe UI Emoji" w:cs="Segoe UI Emoji"/>
-        </w:rPr>
-        <w:t xml:space="preserve">🧠 </w:t>
-      </w:r>
-      <w:r>
-        <w:rPr>
-          <w:rFonts w:ascii="Segoe UI Emoji" w:hAnsi="Segoe UI Emoji" w:cs="Segoe UI Emoji"/>
-          <w:b/>
-          <w:bCs/>
-        </w:rPr>
-        <w:t>SQL Query Used:</w:t>
-      </w:r>
-    </w:p>
-    <w:p>
-      <w:pPr>
-        <w:rPr>
-          <w:rFonts w:ascii="Segoe UI Emoji" w:hAnsi="Segoe UI Emoji" w:cs="Segoe UI Emoji"/>
-        </w:rPr>
-      </w:pPr>
-      <w:r>
-        <w:rPr>
-          <w:rFonts w:ascii="Segoe UI Emoji" w:hAnsi="Segoe UI Emoji" w:cs="Segoe UI Emoji"/>
-        </w:rPr>
-        <w:t>SELECT</w:t>
-      </w:r>
-    </w:p>
-    <w:p>
-      <w:pPr>
-        <w:rPr>
-          <w:rFonts w:ascii="Segoe UI Emoji" w:hAnsi="Segoe UI Emoji" w:cs="Segoe UI Emoji"/>
-        </w:rPr>
-      </w:pPr>
-      <w:r>
-        <w:rPr>
-          <w:rFonts w:ascii="Segoe UI Emoji" w:hAnsi="Segoe UI Emoji" w:cs="Segoe UI Emoji"/>
-        </w:rPr>
-        <w:t xml:space="preserve">    </w:t>
-      </w:r>
-      <w:proofErr w:type="spellStart"/>
-      <w:r>
-        <w:rPr>
-          <w:rFonts w:ascii="Segoe UI Emoji" w:hAnsi="Segoe UI Emoji" w:cs="Segoe UI Emoji"/>
-        </w:rPr>
-        <w:t>patient_id</w:t>
-      </w:r>
-      <w:proofErr w:type="spellEnd"/>
-      <w:r>
-        <w:rPr>
-          <w:rFonts w:ascii="Segoe UI Emoji" w:hAnsi="Segoe UI Emoji" w:cs="Segoe UI Emoji"/>
-        </w:rPr>
-        <w:t>,</w:t>
-      </w:r>
-    </w:p>
-    <w:p>
-      <w:pPr>
-        <w:rPr>
-          <w:rFonts w:ascii="Segoe UI Emoji" w:hAnsi="Segoe UI Emoji" w:cs="Segoe UI Emoji"/>
-        </w:rPr>
-      </w:pPr>
-      <w:r>
-        <w:rPr>
-          <w:rFonts w:ascii="Segoe UI Emoji" w:hAnsi="Segoe UI Emoji" w:cs="Segoe UI Emoji"/>
-        </w:rPr>
-        <w:t xml:space="preserve">    name AS </w:t>
-      </w:r>
-      <w:proofErr w:type="spellStart"/>
-      <w:r>
-        <w:rPr>
-          <w:rFonts w:ascii="Segoe UI Emoji" w:hAnsi="Segoe UI Emoji" w:cs="Segoe UI Emoji"/>
-        </w:rPr>
-        <w:t>full_name</w:t>
-      </w:r>
-      <w:proofErr w:type="spellEnd"/>
-      <w:r>
-        <w:rPr>
-          <w:rFonts w:ascii="Segoe UI Emoji" w:hAnsi="Segoe UI Emoji" w:cs="Segoe UI Emoji"/>
-        </w:rPr>
-        <w:t>,</w:t>
-      </w:r>
-    </w:p>
-    <w:p>
-      <w:pPr>
-        <w:rPr>
-          <w:rFonts w:ascii="Segoe UI Emoji" w:hAnsi="Segoe UI Emoji" w:cs="Segoe UI Emoji"/>
-        </w:rPr>
-      </w:pPr>
-      <w:r>
-        <w:rPr>
-          <w:rFonts w:ascii="Segoe UI Emoji" w:hAnsi="Segoe UI Emoji" w:cs="Segoe UI Emoji"/>
-        </w:rPr>
-        <w:t xml:space="preserve">    'Patient' AS type,</w:t>
-      </w:r>
-    </w:p>
-    <w:p>
-      <w:pPr>
-        <w:rPr>
-          <w:rFonts w:ascii="Segoe UI Emoji" w:hAnsi="Segoe UI Emoji" w:cs="Segoe UI Emoji"/>
-        </w:rPr>
-      </w:pPr>
-      <w:r>
-        <w:rPr>
-          <w:rFonts w:ascii="Segoe UI Emoji" w:hAnsi="Segoe UI Emoji" w:cs="Segoe UI Emoji"/>
-        </w:rPr>
-        <w:t xml:space="preserve">    service</w:t>
-      </w:r>
-    </w:p>
-    <w:p>
-      <w:pPr>
-        <w:rPr>
-          <w:rFonts w:ascii="Segoe UI Emoji" w:hAnsi="Segoe UI Emoji" w:cs="Segoe UI Emoji"/>
-        </w:rPr>
-      </w:pPr>
-      <w:r>
-        <w:rPr>
-          <w:rFonts w:ascii="Segoe UI Emoji" w:hAnsi="Segoe UI Emoji" w:cs="Segoe UI Emoji"/>
-        </w:rPr>
-        <w:t>FROM patients</w:t>
-      </w:r>
-    </w:p>
-    <w:p>
-      <w:pPr>
-        <w:rPr>
-          <w:rFonts w:ascii="Segoe UI Emoji" w:hAnsi="Segoe UI Emoji" w:cs="Segoe UI Emoji"/>
-        </w:rPr>
-      </w:pPr>
-      <w:r>
-        <w:rPr>
-          <w:rFonts w:ascii="Segoe UI Emoji" w:hAnsi="Segoe UI Emoji" w:cs="Segoe UI Emoji"/>
-        </w:rPr>
-        <w:t xml:space="preserve">WHERE </w:t>
-      </w:r>
-      <w:proofErr w:type="gramStart"/>
-      <w:r>
-        <w:rPr>
-          <w:rFonts w:ascii="Segoe UI Emoji" w:hAnsi="Segoe UI Emoji" w:cs="Segoe UI Emoji"/>
-        </w:rPr>
-        <w:t>LOWER(</w:t>
-      </w:r>
-      <w:proofErr w:type="gramEnd"/>
-      <w:r>
-        <w:rPr>
-          <w:rFonts w:ascii="Segoe UI Emoji" w:hAnsi="Segoe UI Emoji" w:cs="Segoe UI Emoji"/>
-        </w:rPr>
-        <w:t>service) IN ('surgery', 'emergency')</w:t>
-      </w:r>
-    </w:p>
-    <w:p>
-      <w:pPr>
-        <w:rPr>
-          <w:rFonts w:ascii="Segoe UI Emoji" w:hAnsi="Segoe UI Emoji" w:cs="Segoe UI Emoji"/>
-        </w:rPr>
-      </w:pPr>
-      <w:r>
-        <w:rPr>
-          <w:rFonts w:ascii="Segoe UI Emoji" w:hAnsi="Segoe UI Emoji" w:cs="Segoe UI Emoji"/>
-        </w:rPr>
-        <w:t>UNION ALL</w:t>
-      </w:r>
-    </w:p>
-    <w:p>
-      <w:pPr>
-        <w:rPr>
-          <w:rFonts w:ascii="Segoe UI Emoji" w:hAnsi="Segoe UI Emoji" w:cs="Segoe UI Emoji"/>
-        </w:rPr>
-      </w:pPr>
-      <w:r>
-        <w:rPr>
-          <w:rFonts w:ascii="Segoe UI Emoji" w:hAnsi="Segoe UI Emoji" w:cs="Segoe UI Emoji"/>
-        </w:rPr>
-        <w:t>SELECT</w:t>
-      </w:r>
-    </w:p>
-    <w:p>
-      <w:pPr>
-        <w:rPr>
-          <w:rFonts w:ascii="Segoe UI Emoji" w:hAnsi="Segoe UI Emoji" w:cs="Segoe UI Emoji"/>
-        </w:rPr>
-      </w:pPr>
-      <w:r>
-        <w:rPr>
-          <w:rFonts w:ascii="Segoe UI Emoji" w:hAnsi="Segoe UI Emoji" w:cs="Segoe UI Emoji"/>
-        </w:rPr>
-        <w:t xml:space="preserve">    </w:t>
-      </w:r>
-      <w:proofErr w:type="spellStart"/>
-      <w:r>
-        <w:rPr>
-          <w:rFonts w:ascii="Segoe UI Emoji" w:hAnsi="Segoe UI Emoji" w:cs="Segoe UI Emoji"/>
-        </w:rPr>
-        <w:t>staff_id</w:t>
-      </w:r>
-      <w:proofErr w:type="spellEnd"/>
-      <w:r>
-        <w:rPr>
-          <w:rFonts w:ascii="Segoe UI Emoji" w:hAnsi="Segoe UI Emoji" w:cs="Segoe UI Emoji"/>
-        </w:rPr>
-        <w:t>,</w:t>
-      </w:r>
-    </w:p>
-    <w:p>
-      <w:pPr>
-        <w:rPr>
-          <w:rFonts w:ascii="Segoe UI Emoji" w:hAnsi="Segoe UI Emoji" w:cs="Segoe UI Emoji"/>
-        </w:rPr>
-      </w:pPr>
-      <w:r>
-        <w:rPr>
-          <w:rFonts w:ascii="Segoe UI Emoji" w:hAnsi="Segoe UI Emoji" w:cs="Segoe UI Emoji"/>
-        </w:rPr>
-        <w:t xml:space="preserve">    </w:t>
-      </w:r>
-      <w:proofErr w:type="spellStart"/>
-      <w:r>
-        <w:rPr>
-          <w:rFonts w:ascii="Segoe UI Emoji" w:hAnsi="Segoe UI Emoji" w:cs="Segoe UI Emoji"/>
-        </w:rPr>
-        <w:t>staff_name</w:t>
-      </w:r>
-      <w:proofErr w:type="spellEnd"/>
-      <w:r>
-        <w:rPr>
-          <w:rFonts w:ascii="Segoe UI Emoji" w:hAnsi="Segoe UI Emoji" w:cs="Segoe UI Emoji"/>
-        </w:rPr>
-        <w:t xml:space="preserve"> AS </w:t>
-      </w:r>
-      <w:proofErr w:type="spellStart"/>
-      <w:r>
-        <w:rPr>
-          <w:rFonts w:ascii="Segoe UI Emoji" w:hAnsi="Segoe UI Emoji" w:cs="Segoe UI Emoji"/>
-        </w:rPr>
-        <w:t>full_name</w:t>
-      </w:r>
-      <w:proofErr w:type="spellEnd"/>
-      <w:r>
-        <w:rPr>
-          <w:rFonts w:ascii="Segoe UI Emoji" w:hAnsi="Segoe UI Emoji" w:cs="Segoe UI Emoji"/>
-        </w:rPr>
-        <w:t>,</w:t>
-      </w:r>
-    </w:p>
-    <w:p>
-      <w:pPr>
-        <w:rPr>
-          <w:rFonts w:ascii="Segoe UI Emoji" w:hAnsi="Segoe UI Emoji" w:cs="Segoe UI Emoji"/>
-        </w:rPr>
-      </w:pPr>
-      <w:r>
-        <w:rPr>
-          <w:rFonts w:ascii="Segoe UI Emoji" w:hAnsi="Segoe UI Emoji" w:cs="Segoe UI Emoji"/>
-        </w:rPr>
-        <w:t xml:space="preserve">    'Staff' AS type,</w:t>
-      </w:r>
-    </w:p>
-    <w:p>
-      <w:pPr>
-        <w:rPr>
-          <w:rFonts w:ascii="Segoe UI Emoji" w:hAnsi="Segoe UI Emoji" w:cs="Segoe UI Emoji"/>
-        </w:rPr>
-      </w:pPr>
-      <w:r>
-        <w:rPr>
-          <w:rFonts w:ascii="Segoe UI Emoji" w:hAnsi="Segoe UI Emoji" w:cs="Segoe UI Emoji"/>
-        </w:rPr>
-        <w:t xml:space="preserve">    service</w:t>
-      </w:r>
-    </w:p>
-    <w:p>
-      <w:pPr>
-        <w:rPr>
-          <w:rFonts w:ascii="Segoe UI Emoji" w:hAnsi="Segoe UI Emoji" w:cs="Segoe UI Emoji"/>
-        </w:rPr>
-      </w:pPr>
-      <w:r>
-        <w:rPr>
-          <w:rFonts w:ascii="Segoe UI Emoji" w:hAnsi="Segoe UI Emoji" w:cs="Segoe UI Emoji"/>
-        </w:rPr>
-        <w:t>FROM staff</w:t>
-      </w:r>
-    </w:p>
-    <w:p>
-      <w:pPr>
-        <w:rPr>
-          <w:rFonts w:ascii="Segoe UI Emoji" w:hAnsi="Segoe UI Emoji" w:cs="Segoe UI Emoji"/>
-        </w:rPr>
-      </w:pPr>
-      <w:r>
-        <w:rPr>
-          <w:rFonts w:ascii="Segoe UI Emoji" w:hAnsi="Segoe UI Emoji" w:cs="Segoe UI Emoji"/>
-        </w:rPr>
-        <w:lastRenderedPageBreak/>
-        <w:t xml:space="preserve">WHERE </w:t>
-      </w:r>
-      <w:proofErr w:type="gramStart"/>
-      <w:r>
-        <w:rPr>
-          <w:rFonts w:ascii="Segoe UI Emoji" w:hAnsi="Segoe UI Emoji" w:cs="Segoe UI Emoji"/>
-        </w:rPr>
-        <w:t>LOWER(</w:t>
-      </w:r>
-      <w:proofErr w:type="gramEnd"/>
-      <w:r>
-        <w:rPr>
-          <w:rFonts w:ascii="Segoe UI Emoji" w:hAnsi="Segoe UI Emoji" w:cs="Segoe UI Emoji"/>
-        </w:rPr>
-        <w:t>service) IN ('surgery', 'emergency')</w:t>
-      </w:r>
-    </w:p>
-    <w:p>
-      <w:pPr>
-        <w:rPr>
-          <w:rFonts w:ascii="Segoe UI Emoji" w:hAnsi="Segoe UI Emoji" w:cs="Segoe UI Emoji"/>
-        </w:rPr>
-      </w:pPr>
-      <w:r>
-        <w:rPr>
-          <w:rFonts w:ascii="Segoe UI Emoji" w:hAnsi="Segoe UI Emoji" w:cs="Segoe UI Emoji"/>
-        </w:rPr>
-        <w:t xml:space="preserve">ORDER BY type, service, </w:t>
-      </w:r>
-      <w:proofErr w:type="spellStart"/>
-      <w:r>
-        <w:rPr>
-          <w:rFonts w:ascii="Segoe UI Emoji" w:hAnsi="Segoe UI Emoji" w:cs="Segoe UI Emoji"/>
-        </w:rPr>
-        <w:t>full_name</w:t>
-      </w:r>
-      <w:proofErr w:type="spellEnd"/>
-      <w:r>
-        <w:rPr>
-          <w:rFonts w:ascii="Segoe UI Emoji" w:hAnsi="Segoe UI Emoji" w:cs="Segoe UI Emoji"/>
-        </w:rPr>
-        <w:t>;</w:t>
-      </w:r>
-    </w:p>
-    <w:p>
-      <w:pPr>
-        <w:rPr>
-          <w:rFonts w:ascii="Segoe UI Emoji" w:hAnsi="Segoe UI Emoji" w:cs="Segoe UI Emoji"/>
-        </w:rPr>
-      </w:pPr>
-      <w:r>
-        <w:rPr>
-          <w:rFonts w:ascii="Segoe UI Emoji" w:hAnsi="Segoe UI Emoji" w:cs="Segoe UI Emoji"/>
-        </w:rPr>
-        <w:t xml:space="preserve">This challenge reinforced how powerful </w:t>
-      </w:r>
-      <w:r>
-        <w:rPr>
-          <w:rFonts w:ascii="Segoe UI Emoji" w:hAnsi="Segoe UI Emoji" w:cs="Segoe UI Emoji"/>
-          <w:b/>
-          <w:bCs/>
-        </w:rPr>
-        <w:t>UNION operations</w:t>
-      </w:r>
-      <w:r>
-        <w:rPr>
-          <w:rFonts w:ascii="Segoe UI Emoji" w:hAnsi="Segoe UI Emoji" w:cs="Segoe UI Emoji"/>
-        </w:rPr>
-        <w:t xml:space="preserve"> can be in consolidating data from multiple sources — a key skill for data analysts and database developers 🚀</w:t>
+        <w:t>window functions</w:t>
+      </w:r>
+      <w:r>
+        <w:rPr>
+          <w:rFonts w:ascii="Segoe UI Emoji" w:hAnsi="Segoe UI Emoji" w:cs="Segoe UI Emoji"/>
+        </w:rPr>
+        <w:t xml:space="preserve"> bring analytical power to SQL — making it easier to rank, compare, and analyze data without losing the context of each record 🚀</w:t>
       </w:r>
     </w:p>
     <w:p>
@@ -772,7 +503,8 @@
         <w:rPr>
           <w:rFonts w:ascii="Segoe UI Emoji" w:hAnsi="Segoe UI Emoji" w:cs="Segoe UI Emoji"/>
         </w:rPr>
-        <w:t>#IDCWithSQL #IndianDataClub #SQLChallenge #LearnWithIDC #SQLLearning #DataAnalytics #Database #DataScience #21DaysChallenge #DPDzero #SQL #Union #UnionAll</w:t>
+        <w:lastRenderedPageBreak/>
+        <w:t>#IDCWithSQL #IndianDataClub #SQLChallenge #LearnWithIDC #SQLLearning #DataAnalytics #DataScience #Database #21DaysChallenge #DPDzero #SQL #WindowFunctions #Rank #RowNumber #DenseRank</w:t>
       </w:r>
     </w:p>
     <w:p/>

</xml_diff>